<commit_message>
Gotta break eggs to make an omellete
</commit_message>
<xml_diff>
--- a/Task 4 Design Document.docx
+++ b/Task 4 Design Document.docx
@@ -468,7 +468,13 @@
         <w:t xml:space="preserve">The boss is constantly checking the real time distance from the player in order to figure out which action would be best to take next. </w:t>
       </w:r>
       <w:r>
-        <w:t xml:space="preserve">For example </w:t>
+        <w:t xml:space="preserve">For </w:t>
+      </w:r>
+      <w:r>
+        <w:t>example,</w:t>
+      </w:r>
+      <w:r>
+        <w:t xml:space="preserve"> </w:t>
       </w:r>
       <w:r>
         <w:t>i</w:t>

</xml_diff>

<commit_message>
Designing documents and coding the code!
</commit_message>
<xml_diff>
--- a/Task 4 Design Document.docx
+++ b/Task 4 Design Document.docx
@@ -30,6 +30,8 @@
         <w:rPr>
           <w:b/>
           <w:bCs/>
+          <w:sz w:val="24"/>
+          <w:szCs w:val="24"/>
           <w:u w:val="single"/>
         </w:rPr>
       </w:pPr>
@@ -37,9 +39,33 @@
         <w:rPr>
           <w:b/>
           <w:bCs/>
-          <w:u w:val="single"/>
-        </w:rPr>
-        <w:t>World Environment: (using raylib library)</w:t>
+          <w:sz w:val="24"/>
+          <w:szCs w:val="24"/>
+          <w:u w:val="single"/>
+        </w:rPr>
+        <w:t xml:space="preserve">World Environment: (using </w:t>
+      </w:r>
+      <w:proofErr w:type="spellStart"/>
+      <w:r>
+        <w:rPr>
+          <w:b/>
+          <w:bCs/>
+          <w:sz w:val="24"/>
+          <w:szCs w:val="24"/>
+          <w:u w:val="single"/>
+        </w:rPr>
+        <w:t>raylib</w:t>
+      </w:r>
+      <w:proofErr w:type="spellEnd"/>
+      <w:r>
+        <w:rPr>
+          <w:b/>
+          <w:bCs/>
+          <w:sz w:val="24"/>
+          <w:szCs w:val="24"/>
+          <w:u w:val="single"/>
+        </w:rPr>
+        <w:t xml:space="preserve"> library)</w:t>
       </w:r>
     </w:p>
     <w:p>
@@ -62,6 +88,8 @@
         <w:rPr>
           <w:b/>
           <w:bCs/>
+          <w:sz w:val="24"/>
+          <w:szCs w:val="24"/>
           <w:u w:val="single"/>
         </w:rPr>
       </w:pPr>
@@ -69,6 +97,8 @@
         <w:rPr>
           <w:b/>
           <w:bCs/>
+          <w:sz w:val="24"/>
+          <w:szCs w:val="24"/>
           <w:u w:val="single"/>
         </w:rPr>
         <w:t>Functionality of the AI:</w:t>
@@ -452,12 +482,16 @@
         <w:rPr>
           <w:b/>
           <w:bCs/>
+          <w:sz w:val="24"/>
+          <w:szCs w:val="24"/>
         </w:rPr>
       </w:pPr>
       <w:r>
         <w:rPr>
           <w:b/>
           <w:bCs/>
+          <w:sz w:val="24"/>
+          <w:szCs w:val="24"/>
           <w:u w:val="single"/>
         </w:rPr>
         <w:t>Interaction with the Simulated Environment</w:t>
@@ -503,6 +537,8 @@
           <w:b/>
           <w:bCs/>
           <w:noProof/>
+          <w:sz w:val="24"/>
+          <w:szCs w:val="24"/>
           <w:u w:val="single"/>
         </w:rPr>
       </w:pPr>
@@ -511,6 +547,8 @@
           <w:b/>
           <w:bCs/>
           <w:noProof/>
+          <w:sz w:val="24"/>
+          <w:szCs w:val="24"/>
           <w:u w:val="single"/>
         </w:rPr>
         <w:t>Difficulty Levels and Their Controls</w:t>

</xml_diff>